<commit_message>
data design is completed
</commit_message>
<xml_diff>
--- a/docs/Resource Tracking System.docx
+++ b/docs/Resource Tracking System.docx
@@ -182,8 +182,21 @@
         </w:numPr>
       </w:pPr>
       <w:r>
-        <w:t>SO is a unique number generated in TechMahindra’s internal PACE-FIN portal for a resource requirement request.</w:t>
-      </w:r>
+        <w:t xml:space="preserve">SO is a unique number generated in </w:t>
+      </w:r>
+      <w:proofErr w:type="spellStart"/>
+      <w:r>
+        <w:t>TechMahindra’s</w:t>
+      </w:r>
+      <w:proofErr w:type="spellEnd"/>
+      <w:r>
+        <w:t xml:space="preserve"> internal PACE-FIN portal for a resource requirement </w:t>
+      </w:r>
+      <w:proofErr w:type="gramStart"/>
+      <w:r>
+        <w:t>request.</w:t>
+      </w:r>
+      <w:proofErr w:type="gramEnd"/>
     </w:p>
     <w:p>
       <w:pPr>
@@ -1272,7 +1285,10 @@
       </w:r>
     </w:p>
     <w:p/>
-    <w:p/>
+    <w:p>
+      <w:bookmarkStart w:id="2" w:name="_GoBack"/>
+      <w:bookmarkEnd w:id="2"/>
+    </w:p>
     <w:p>
       <w:r>
         <w:rPr>
@@ -2293,7 +2309,15 @@
         <w:t xml:space="preserve">TL </w:t>
       </w:r>
       <w:r>
-        <w:t>submits SO request in TechMahindra’s PACE-FIN system to get the selected resource allocated.</w:t>
+        <w:t xml:space="preserve">submits SO request in </w:t>
+      </w:r>
+      <w:proofErr w:type="spellStart"/>
+      <w:r>
+        <w:t>TechMahindra’s</w:t>
+      </w:r>
+      <w:proofErr w:type="spellEnd"/>
+      <w:r>
+        <w:t xml:space="preserve"> PACE-FIN system to get the selected resource allocated.</w:t>
       </w:r>
     </w:p>
     <w:p>
@@ -2590,7 +2614,6 @@
         </w:tabs>
       </w:pPr>
       <w:r>
-        <w:lastRenderedPageBreak/>
         <w:t>Resource</w:t>
       </w:r>
     </w:p>
@@ -3094,7 +3117,10 @@
         </w:tabs>
       </w:pPr>
       <w:r>
-        <w:t>Job Title</w:t>
+        <w:t xml:space="preserve">Job </w:t>
+      </w:r>
+      <w:r>
+        <w:t>Id</w:t>
       </w:r>
     </w:p>
     <w:p>
@@ -3343,7 +3369,6 @@
         </w:tabs>
       </w:pPr>
       <w:r>
-        <w:lastRenderedPageBreak/>
         <w:t>Primary Skill</w:t>
       </w:r>
       <w:r>
@@ -3410,8 +3435,9 @@
           <w:color w:val="1F497D"/>
           <w:lang w:val="en-US"/>
         </w:rPr>
-        <w:t xml:space="preserve">Knowledge of JBoss </w:t>
-      </w:r>
+        <w:t xml:space="preserve">Knowledge of </w:t>
+      </w:r>
+      <w:proofErr w:type="spellStart"/>
       <w:r>
         <w:rPr>
           <w:b/>
@@ -3419,6 +3445,25 @@
           <w:color w:val="1F497D"/>
           <w:lang w:val="en-US"/>
         </w:rPr>
+        <w:t>JBoss</w:t>
+      </w:r>
+      <w:proofErr w:type="spellEnd"/>
+      <w:r>
+        <w:rPr>
+          <w:b/>
+          <w:bCs/>
+          <w:color w:val="1F497D"/>
+          <w:lang w:val="en-US"/>
+        </w:rPr>
+        <w:t xml:space="preserve"> </w:t>
+      </w:r>
+      <w:r>
+        <w:rPr>
+          <w:b/>
+          <w:bCs/>
+          <w:color w:val="1F497D"/>
+          <w:lang w:val="en-US"/>
+        </w:rPr>
         <w:t>application server</w:t>
       </w:r>
     </w:p>
@@ -3434,6 +3479,7 @@
         </w:tabs>
       </w:pPr>
       <w:r>
+        <w:lastRenderedPageBreak/>
         <w:t>Request to SO mapping</w:t>
       </w:r>
     </w:p>
@@ -3449,7 +3495,7 @@
         </w:tabs>
       </w:pPr>
       <w:r>
-        <w:t>SO id</w:t>
+        <w:t>id</w:t>
       </w:r>
     </w:p>
     <w:p>
@@ -3464,7 +3510,7 @@
         </w:tabs>
       </w:pPr>
       <w:r>
-        <w:t>Request id</w:t>
+        <w:t>SO id</w:t>
       </w:r>
     </w:p>
     <w:p>
@@ -3479,7 +3525,7 @@
         </w:tabs>
       </w:pPr>
       <w:r>
-        <w:t>SO JD Title</w:t>
+        <w:t>Request id</w:t>
       </w:r>
     </w:p>
     <w:p>
@@ -3494,13 +3540,7 @@
         </w:tabs>
       </w:pPr>
       <w:r>
-        <w:t># of Posit</w:t>
-      </w:r>
-      <w:r>
-        <w:t>i</w:t>
-      </w:r>
-      <w:r>
-        <w:t>ons</w:t>
+        <w:t>SO JD Title</w:t>
       </w:r>
     </w:p>
     <w:p>
@@ -3515,6 +3555,33 @@
         </w:tabs>
       </w:pPr>
       <w:r>
+        <w:t># of Posit</w:t>
+      </w:r>
+      <w:r>
+        <w:t>i</w:t>
+      </w:r>
+      <w:r>
+        <w:t>ons</w:t>
+      </w:r>
+    </w:p>
+    <w:p>
+      <w:pPr>
+        <w:pStyle w:val="ListParagraph"/>
+        <w:numPr>
+          <w:ilvl w:val="1"/>
+          <w:numId w:val="9"/>
+        </w:numPr>
+        <w:tabs>
+          <w:tab w:val="left" w:pos="6632"/>
+        </w:tabs>
+        <w:rPr>
+          <w:strike/>
+        </w:rPr>
+      </w:pPr>
+      <w:r>
+        <w:rPr>
+          <w:strike/>
+        </w:rPr>
         <w:t>SO Key Skills</w:t>
       </w:r>
     </w:p>
@@ -3545,7 +3612,10 @@
         </w:tabs>
       </w:pPr>
       <w:r>
-        <w:t>Communication Id</w:t>
+        <w:t xml:space="preserve">Interview </w:t>
+      </w:r>
+      <w:r>
+        <w:t>Id</w:t>
       </w:r>
     </w:p>
     <w:p>
@@ -3592,6 +3662,17 @@
       <w:r>
         <w:t>Interviewer Id</w:t>
       </w:r>
+      <w:r>
+        <w:t xml:space="preserve"> - </w:t>
+      </w:r>
+      <w:proofErr w:type="spellStart"/>
+      <w:r>
+        <w:t>empl</w:t>
+      </w:r>
+      <w:proofErr w:type="spellEnd"/>
+      <w:r>
+        <w:t xml:space="preserve"> id</w:t>
+      </w:r>
     </w:p>
     <w:p>
       <w:pPr>
@@ -3628,6 +3709,22 @@
       <w:r>
         <w:t>Resource Id</w:t>
       </w:r>
+      <w:r>
+        <w:t xml:space="preserve"> – </w:t>
+      </w:r>
+      <w:proofErr w:type="spellStart"/>
+      <w:r>
+        <w:t>empl</w:t>
+      </w:r>
+      <w:proofErr w:type="spellEnd"/>
+      <w:r>
+        <w:t xml:space="preserve"> Id for internal </w:t>
+      </w:r>
+      <w:proofErr w:type="spellStart"/>
+      <w:r>
+        <w:t>hiriring</w:t>
+      </w:r>
+      <w:proofErr w:type="spellEnd"/>
     </w:p>
     <w:p>
       <w:pPr>
@@ -3694,6 +3791,9 @@
       <w:r>
         <w:t>Additional Comment</w:t>
       </w:r>
+      <w:r>
+        <w:t>s</w:t>
+      </w:r>
     </w:p>
     <w:p>
       <w:pPr>
@@ -4058,7 +4158,6 @@
         <w:rPr>
           <w:b/>
         </w:rPr>
-        <w:lastRenderedPageBreak/>
         <w:t>Events:</w:t>
       </w:r>
     </w:p>
@@ -4151,6 +4250,7 @@
               </w:tabs>
             </w:pPr>
             <w:r>
+              <w:lastRenderedPageBreak/>
               <w:t>1001</w:t>
             </w:r>
           </w:p>
@@ -5686,6 +5786,7 @@
         </w:tabs>
       </w:pPr>
       <w:r>
+        <w:lastRenderedPageBreak/>
         <w:t>Close Request</w:t>
       </w:r>
     </w:p>
@@ -6019,11 +6120,8 @@
       <w:r>
         <w:t>/Hold</w:t>
       </w:r>
-      <w:bookmarkStart w:id="2" w:name="_GoBack"/>
-      <w:bookmarkEnd w:id="2"/>
     </w:p>
     <w:sectPr>
-      <w:footerReference w:type="default" r:id="rId9"/>
       <w:pgSz w:w="11906" w:h="16838"/>
       <w:pgMar w:top="1440" w:right="1440" w:bottom="1440" w:left="1440" w:header="720" w:footer="720" w:gutter="0"/>
       <w:cols w:space="720"/>
@@ -6056,53 +6154,6 @@
     </w:p>
   </w:endnote>
 </w:endnotes>
-</file>
-
-<file path=word/footer1.xml><?xml version="1.0" encoding="utf-8"?>
-<w:ftr xmlns:wpc="http://schemas.microsoft.com/office/word/2010/wordprocessingCanvas" xmlns:mc="http://schemas.openxmlformats.org/markup-compatibility/2006" xmlns:o="urn:schemas-microsoft-com:office:office" xmlns:r="http://schemas.openxmlformats.org/officeDocument/2006/relationships" xmlns:m="http://schemas.openxmlformats.org/officeDocument/2006/math" xmlns:v="urn:schemas-microsoft-com:vml" xmlns:wp14="http://schemas.microsoft.com/office/word/2010/wordprocessingDrawing" xmlns:wp="http://schemas.openxmlformats.org/drawingml/2006/wordprocessingDrawing" xmlns:w10="urn:schemas-microsoft-com:office:word" xmlns:w="http://schemas.openxmlformats.org/wordprocessingml/2006/main" xmlns:w14="http://schemas.microsoft.com/office/word/2010/wordml" xmlns:wpg="http://schemas.microsoft.com/office/word/2010/wordprocessingGroup" xmlns:wpi="http://schemas.microsoft.com/office/word/2010/wordprocessingInk" xmlns:wne="http://schemas.microsoft.com/office/word/2006/wordml" xmlns:wps="http://schemas.microsoft.com/office/word/2010/wordprocessingShape" mc:Ignorable="w14 wp14">
-  <w:p>
-    <w:pPr>
-      <w:spacing w:line="240" w:lineRule="atLeast"/>
-      <w:jc w:val="center"/>
-      <w:rPr>
-        <w:rFonts w:ascii="Arial Unicode MS" w:eastAsia="Arial Unicode MS" w:hAnsi="Arial Unicode MS" w:cs="Arial Unicode MS"/>
-        <w:b/>
-        <w:color w:val="000000"/>
-        <w:sz w:val="20"/>
-      </w:rPr>
-    </w:pPr>
-    <w:r>
-      <w:rPr>
-        <w:rFonts w:ascii="Arial Unicode MS" w:eastAsia="Arial Unicode MS" w:hAnsi="Arial Unicode MS" w:cs="Arial Unicode MS" w:hint="eastAsia"/>
-        <w:b/>
-        <w:color w:val="000000"/>
-        <w:sz w:val="20"/>
-      </w:rPr>
-      <w:t>AT&amp;T Proprietary (Internal Use Only)</w:t>
-    </w:r>
-  </w:p>
-  <w:p>
-    <w:pPr>
-      <w:spacing w:line="240" w:lineRule="atLeast"/>
-      <w:jc w:val="center"/>
-      <w:rPr>
-        <w:rFonts w:ascii="Calibri" w:eastAsia="Times New Roman" w:hAnsi="Calibri" w:cs="Times New Roman"/>
-        <w:b/>
-        <w:color w:val="000000"/>
-        <w:szCs w:val="20"/>
-      </w:rPr>
-    </w:pPr>
-    <w:r>
-      <w:rPr>
-        <w:rFonts w:ascii="Arial Unicode MS" w:eastAsia="Arial Unicode MS" w:hAnsi="Arial Unicode MS" w:cs="Arial Unicode MS" w:hint="eastAsia"/>
-        <w:b/>
-        <w:color w:val="000000"/>
-        <w:sz w:val="20"/>
-      </w:rPr>
-      <w:t>Not for use or disclosure outside the AT&amp;T companies except under written agreement</w:t>
-    </w:r>
-  </w:p>
-</w:ftr>
 </file>
 
 <file path=word/footnotes.xml><?xml version="1.0" encoding="utf-8"?>
@@ -8523,7 +8574,7 @@
 </file>
 
 <file path=customXml/itemProps1.xml><?xml version="1.0" encoding="utf-8"?>
-<ds:datastoreItem xmlns:ds="http://schemas.openxmlformats.org/officeDocument/2006/customXml" ds:itemID="{AA822EEE-FC6F-4949-AB0C-591F9836F42A}">
+<ds:datastoreItem xmlns:ds="http://schemas.openxmlformats.org/officeDocument/2006/customXml" ds:itemID="{1D7F8318-9925-4331-ABD4-FC285E2BE725}">
   <ds:schemaRefs>
     <ds:schemaRef ds:uri="http://schemas.openxmlformats.org/officeDocument/2006/bibliography"/>
   </ds:schemaRefs>

</xml_diff>